<commit_message>
added in exercises for amdahl's law and answers, added more to HP story
</commit_message>
<xml_diff>
--- a/Week9/R1AmdahlHigher/TeachingNotes.docx
+++ b/Week9/R1AmdahlHigher/TeachingNotes.docx
@@ -1229,7 +1229,47 @@
           <w:color w:val="000000"/>
           <w:lang w:eastAsia="en-GB"/>
         </w:rPr>
-        <w:t>Give students these exercises to further explain Amdahl’s law.</w:t>
+        <w:t>Give students</w:t>
+      </w:r>
+      <w:r>
+        <w:rPr>
+          <w:rFonts w:ascii="Arial" w:eastAsia="Times New Roman" w:hAnsi="Arial" w:cs="Arial"/>
+          <w:color w:val="000000"/>
+          <w:lang w:eastAsia="en-GB"/>
+        </w:rPr>
+        <w:t xml:space="preserve"> the </w:t>
+      </w:r>
+      <w:r>
+        <w:rPr>
+          <w:rFonts w:ascii="Arial" w:eastAsia="Times New Roman" w:hAnsi="Arial" w:cs="Arial"/>
+          <w:color w:val="000000"/>
+          <w:lang w:eastAsia="en-GB"/>
+        </w:rPr>
+        <w:t>exercises</w:t>
+      </w:r>
+      <w:r>
+        <w:rPr>
+          <w:rFonts w:ascii="Arial" w:eastAsia="Times New Roman" w:hAnsi="Arial" w:cs="Arial"/>
+          <w:color w:val="000000"/>
+          <w:lang w:eastAsia="en-GB"/>
+        </w:rPr>
+        <w:t xml:space="preserve"> from Handout.docx</w:t>
+      </w:r>
+      <w:r>
+        <w:rPr>
+          <w:rFonts w:ascii="Arial" w:eastAsia="Times New Roman" w:hAnsi="Arial" w:cs="Arial"/>
+          <w:color w:val="000000"/>
+          <w:lang w:eastAsia="en-GB"/>
+        </w:rPr>
+        <w:t xml:space="preserve"> </w:t>
+      </w:r>
+      <w:r>
+        <w:rPr>
+          <w:rFonts w:ascii="Arial" w:eastAsia="Times New Roman" w:hAnsi="Arial" w:cs="Arial"/>
+          <w:color w:val="000000"/>
+          <w:lang w:eastAsia="en-GB"/>
+        </w:rPr>
+        <w:t>to further explain Amdahl’s law.</w:t>
       </w:r>
     </w:p>
     <w:p>
@@ -1245,87 +1285,131 @@
     </w:p>
     <w:p>
       <w:pPr>
-        <w:pStyle w:val="ListParagraph"/>
-        <w:numPr>
-          <w:ilvl w:val="0"/>
-          <w:numId w:val="7"/>
-        </w:numPr>
-        <w:spacing w:after="0" w:line="240" w:lineRule="auto"/>
-        <w:rPr>
-          <w:rFonts w:ascii="Arial" w:eastAsia="Times New Roman" w:hAnsi="Arial" w:cs="Arial"/>
-          <w:color w:val="000000"/>
-          <w:lang w:eastAsia="en-GB"/>
-        </w:rPr>
-      </w:pPr>
-      <w:r>
-        <w:rPr>
-          <w:rFonts w:ascii="Arial" w:eastAsia="Times New Roman" w:hAnsi="Arial" w:cs="Arial"/>
-          <w:color w:val="000000"/>
-          <w:lang w:eastAsia="en-GB"/>
-        </w:rPr>
-        <w:t>A program takes 10 seconds to run on 1 core. If the non parallelisable part of the program takes up 60% of the program (6 seconds), the parallelisable part takes up 40% of the program (4 seconds) how long will the program take to run on 4 cores?</w:t>
-      </w:r>
-    </w:p>
-    <w:p>
-      <w:pPr>
-        <w:pStyle w:val="ListParagraph"/>
-        <w:numPr>
-          <w:ilvl w:val="0"/>
-          <w:numId w:val="7"/>
-        </w:numPr>
-        <w:spacing w:after="0" w:line="240" w:lineRule="auto"/>
-        <w:rPr>
-          <w:rFonts w:ascii="Arial" w:eastAsia="Times New Roman" w:hAnsi="Arial" w:cs="Arial"/>
-          <w:color w:val="000000"/>
-          <w:lang w:eastAsia="en-GB"/>
-        </w:rPr>
-      </w:pPr>
-      <w:r>
-        <w:rPr>
-          <w:rFonts w:ascii="Arial" w:eastAsia="Times New Roman" w:hAnsi="Arial" w:cs="Arial"/>
-          <w:color w:val="000000"/>
-          <w:lang w:eastAsia="en-GB"/>
-        </w:rPr>
-        <w:t>A program serially takes 15 seconds to run. If the non parallelisable part of the program takes up 50% of the program, how long will the program take to run on 5 cores?</w:t>
-      </w:r>
-    </w:p>
-    <w:p>
-      <w:pPr>
-        <w:pStyle w:val="ListParagraph"/>
-        <w:numPr>
-          <w:ilvl w:val="0"/>
-          <w:numId w:val="7"/>
-        </w:numPr>
-        <w:spacing w:after="0" w:line="240" w:lineRule="auto"/>
-        <w:rPr>
-          <w:rFonts w:ascii="Arial" w:eastAsia="Times New Roman" w:hAnsi="Arial" w:cs="Arial"/>
-          <w:color w:val="000000"/>
-          <w:lang w:eastAsia="en-GB"/>
-        </w:rPr>
-      </w:pPr>
-      <w:r>
-        <w:rPr>
-          <w:rFonts w:ascii="Arial" w:eastAsia="Times New Roman" w:hAnsi="Arial" w:cs="Arial"/>
-          <w:color w:val="000000"/>
-          <w:lang w:eastAsia="en-GB"/>
-        </w:rPr>
-        <w:t>A program serially takes 1 second to run. If the parallelisable part of the program takes up 35% of the program, how long will the program take to run on 3 cores?</w:t>
-      </w:r>
-    </w:p>
-    <w:p>
-      <w:pPr>
-        <w:spacing w:after="0" w:line="240" w:lineRule="auto"/>
-        <w:rPr>
-          <w:rFonts w:ascii="Arial" w:eastAsia="Times New Roman" w:hAnsi="Arial" w:cs="Arial"/>
-          <w:color w:val="000000"/>
-          <w:lang w:eastAsia="en-GB"/>
-        </w:rPr>
-      </w:pPr>
-    </w:p>
-    <w:p>
+        <w:spacing w:after="0" w:line="240" w:lineRule="auto"/>
+        <w:ind w:firstLine="720"/>
+        <w:rPr>
+          <w:rFonts w:ascii="Arial" w:eastAsia="Times New Roman" w:hAnsi="Arial" w:cs="Arial"/>
+          <w:color w:val="000000"/>
+          <w:lang w:eastAsia="en-GB"/>
+        </w:rPr>
+      </w:pPr>
+      <w:r>
+        <w:rPr>
+          <w:rFonts w:ascii="Arial" w:eastAsia="Times New Roman" w:hAnsi="Arial" w:cs="Arial"/>
+          <w:color w:val="000000"/>
+          <w:lang w:eastAsia="en-GB"/>
+        </w:rPr>
+        <w:t xml:space="preserve">Answers: </w:t>
+      </w:r>
+    </w:p>
+    <w:p>
+      <w:pPr>
+        <w:spacing w:after="0" w:line="240" w:lineRule="auto"/>
+        <w:ind w:firstLine="720"/>
+        <w:rPr>
+          <w:rFonts w:ascii="Arial" w:eastAsia="Times New Roman" w:hAnsi="Arial" w:cs="Arial"/>
+          <w:color w:val="000000"/>
+          <w:lang w:eastAsia="en-GB"/>
+        </w:rPr>
+      </w:pPr>
+      <w:r>
+        <w:rPr>
+          <w:rFonts w:ascii="Arial" w:eastAsia="Times New Roman" w:hAnsi="Arial" w:cs="Arial"/>
+          <w:color w:val="000000"/>
+          <w:lang w:eastAsia="en-GB"/>
+        </w:rPr>
+        <w:t>1. 7 seconds</w:t>
+      </w:r>
+    </w:p>
+    <w:p>
+      <w:pPr>
+        <w:spacing w:after="0" w:line="240" w:lineRule="auto"/>
+        <w:ind w:firstLine="720"/>
+        <w:rPr>
+          <w:rFonts w:ascii="Arial" w:eastAsia="Times New Roman" w:hAnsi="Arial" w:cs="Arial"/>
+          <w:color w:val="000000"/>
+          <w:lang w:eastAsia="en-GB"/>
+        </w:rPr>
+      </w:pPr>
+      <w:r>
+        <w:rPr>
+          <w:rFonts w:ascii="Arial" w:eastAsia="Times New Roman" w:hAnsi="Arial" w:cs="Arial"/>
+          <w:color w:val="000000"/>
+          <w:lang w:eastAsia="en-GB"/>
+        </w:rPr>
+        <w:t>2. 7 seconds</w:t>
+      </w:r>
+    </w:p>
+    <w:p>
+      <w:pPr>
+        <w:spacing w:after="0" w:line="240" w:lineRule="auto"/>
+        <w:ind w:firstLine="720"/>
+        <w:rPr>
+          <w:rFonts w:ascii="Arial" w:eastAsia="Times New Roman" w:hAnsi="Arial" w:cs="Arial"/>
+          <w:color w:val="000000"/>
+          <w:lang w:eastAsia="en-GB"/>
+        </w:rPr>
+      </w:pPr>
+      <w:r>
+        <w:rPr>
+          <w:rFonts w:ascii="Arial" w:eastAsia="Times New Roman" w:hAnsi="Arial" w:cs="Arial"/>
+          <w:color w:val="000000"/>
+          <w:lang w:eastAsia="en-GB"/>
+        </w:rPr>
+        <w:t>3. 0.76 seconds</w:t>
+      </w:r>
+    </w:p>
+    <w:p>
+      <w:pPr>
+        <w:spacing w:after="0" w:line="240" w:lineRule="auto"/>
+        <w:ind w:firstLine="720"/>
+        <w:rPr>
+          <w:rFonts w:ascii="Arial" w:eastAsia="Times New Roman" w:hAnsi="Arial" w:cs="Arial"/>
+          <w:color w:val="000000"/>
+          <w:lang w:eastAsia="en-GB"/>
+        </w:rPr>
+      </w:pPr>
+      <w:r>
+        <w:rPr>
+          <w:rFonts w:ascii="Arial" w:eastAsia="Times New Roman" w:hAnsi="Arial" w:cs="Arial"/>
+          <w:color w:val="000000"/>
+          <w:lang w:eastAsia="en-GB"/>
+        </w:rPr>
+        <w:t>4. 1.46 seconds</w:t>
+      </w:r>
+    </w:p>
+    <w:p>
+      <w:pPr>
+        <w:spacing w:after="0" w:line="240" w:lineRule="auto"/>
+        <w:ind w:firstLine="720"/>
+        <w:rPr>
+          <w:rFonts w:ascii="Arial" w:eastAsia="Times New Roman" w:hAnsi="Arial" w:cs="Arial"/>
+          <w:color w:val="000000"/>
+          <w:lang w:eastAsia="en-GB"/>
+        </w:rPr>
+      </w:pPr>
+      <w:r>
+        <w:rPr>
+          <w:rFonts w:ascii="Arial" w:eastAsia="Times New Roman" w:hAnsi="Arial" w:cs="Arial"/>
+          <w:color w:val="000000"/>
+          <w:lang w:eastAsia="en-GB"/>
+        </w:rPr>
+        <w:t>5. 0.3 seconds</w:t>
+      </w:r>
+    </w:p>
+    <w:p>
+      <w:pPr>
+        <w:spacing w:after="0" w:line="240" w:lineRule="auto"/>
+        <w:rPr>
+          <w:rFonts w:ascii="Arial" w:eastAsia="Times New Roman" w:hAnsi="Arial" w:cs="Arial"/>
+          <w:color w:val="000000"/>
+          <w:lang w:eastAsia="en-GB"/>
+        </w:rPr>
+      </w:pPr>
       <w:bookmarkStart w:id="0" w:name="_GoBack"/>
       <w:bookmarkEnd w:id="0"/>
     </w:p>
+    <w:p/>
     <w:p/>
     <w:p/>
     <w:sectPr>

</xml_diff>